<commit_message>
changed timing thread to static
</commit_message>
<xml_diff>
--- a/325_A1_Submission/325_A1_Report_elee353.docx
+++ b/325_A1_Submission/325_A1_Report_elee353.docx
@@ -23,314 +23,662 @@
       <w:pPr>
         <w:pStyle w:val="NoSpacing"/>
         <w:jc w:val="right"/>
-      </w:pPr>
-      <w:r>
+        <w:rPr>
+          <w:sz w:val="20"/>
+          <w:szCs w:val="20"/>
+        </w:rPr>
+      </w:pPr>
+      <w:r>
+        <w:rPr>
+          <w:sz w:val="20"/>
+          <w:szCs w:val="20"/>
+        </w:rPr>
         <w:t>elee353, 840454023</w:t>
       </w:r>
     </w:p>
     <w:p>
       <w:pPr>
         <w:pStyle w:val="NoSpacing"/>
-      </w:pPr>
-      <w:r>
+        <w:rPr>
+          <w:sz w:val="20"/>
+          <w:szCs w:val="20"/>
+        </w:rPr>
+      </w:pPr>
+      <w:r>
+        <w:rPr>
+          <w:sz w:val="20"/>
+          <w:szCs w:val="20"/>
+        </w:rPr>
         <w:t xml:space="preserve">At the networking application level, </w:t>
       </w:r>
       <w:r>
+        <w:rPr>
+          <w:sz w:val="20"/>
+          <w:szCs w:val="20"/>
+        </w:rPr>
         <w:t xml:space="preserve">HTTP is used </w:t>
       </w:r>
       <w:r>
+        <w:rPr>
+          <w:sz w:val="20"/>
+          <w:szCs w:val="20"/>
+        </w:rPr>
         <w:t xml:space="preserve">by REST </w:t>
       </w:r>
       <w:r>
+        <w:rPr>
+          <w:sz w:val="20"/>
+          <w:szCs w:val="20"/>
+        </w:rPr>
         <w:t>for all four CRUD operations.</w:t>
       </w:r>
       <w:r>
+        <w:rPr>
+          <w:sz w:val="20"/>
+          <w:szCs w:val="20"/>
+        </w:rPr>
         <w:t xml:space="preserve"> The HTTP protocol</w:t>
       </w:r>
       <w:r>
+        <w:rPr>
+          <w:sz w:val="20"/>
+          <w:szCs w:val="20"/>
+        </w:rPr>
         <w:t xml:space="preserve"> is a</w:t>
       </w:r>
       <w:r>
+        <w:rPr>
+          <w:sz w:val="20"/>
+          <w:szCs w:val="20"/>
+        </w:rPr>
         <w:t xml:space="preserve"> </w:t>
       </w:r>
       <w:r>
+        <w:rPr>
+          <w:sz w:val="20"/>
+          <w:szCs w:val="20"/>
+        </w:rPr>
         <w:t xml:space="preserve">stateless </w:t>
       </w:r>
       <w:r>
+        <w:rPr>
+          <w:sz w:val="20"/>
+          <w:szCs w:val="20"/>
+        </w:rPr>
         <w:t>protocol.</w:t>
       </w:r>
       <w:r>
+        <w:rPr>
+          <w:sz w:val="20"/>
+          <w:szCs w:val="20"/>
+        </w:rPr>
         <w:t xml:space="preserve"> Stateless protocols reduce memory and eases the replication concerns, as the state itself doesn't need to be stored on the server.</w:t>
       </w:r>
     </w:p>
     <w:p>
       <w:pPr>
         <w:pStyle w:val="NoSpacing"/>
-      </w:pPr>
-    </w:p>
-    <w:p>
-      <w:pPr>
-        <w:pStyle w:val="NoSpacing"/>
-      </w:pPr>
-      <w:r>
+        <w:rPr>
+          <w:sz w:val="20"/>
+          <w:szCs w:val="20"/>
+        </w:rPr>
+      </w:pPr>
+    </w:p>
+    <w:p>
+      <w:pPr>
+        <w:pStyle w:val="NoSpacing"/>
+        <w:rPr>
+          <w:sz w:val="20"/>
+          <w:szCs w:val="20"/>
+        </w:rPr>
+      </w:pPr>
+      <w:r>
+        <w:rPr>
+          <w:sz w:val="20"/>
+          <w:szCs w:val="20"/>
+        </w:rPr>
         <w:t xml:space="preserve">REST is an architectural style that </w:t>
       </w:r>
       <w:r>
+        <w:rPr>
+          <w:sz w:val="20"/>
+          <w:szCs w:val="20"/>
+        </w:rPr>
         <w:t>utilises</w:t>
       </w:r>
       <w:r>
+        <w:rPr>
+          <w:sz w:val="20"/>
+          <w:szCs w:val="20"/>
+        </w:rPr>
         <w:t xml:space="preserve"> standards like </w:t>
       </w:r>
       <w:r>
+        <w:rPr>
+          <w:sz w:val="20"/>
+          <w:szCs w:val="20"/>
+        </w:rPr>
         <w:t>HTTP and XML.</w:t>
       </w:r>
       <w:r>
+        <w:rPr>
+          <w:sz w:val="20"/>
+          <w:szCs w:val="20"/>
+        </w:rPr>
         <w:t xml:space="preserve"> </w:t>
       </w:r>
       <w:r>
+        <w:rPr>
+          <w:sz w:val="20"/>
+          <w:szCs w:val="20"/>
+        </w:rPr>
         <w:t xml:space="preserve">This promotes flexibility of my design as support for </w:t>
       </w:r>
       <w:r>
+        <w:rPr>
+          <w:sz w:val="20"/>
+          <w:szCs w:val="20"/>
+        </w:rPr>
         <w:t xml:space="preserve">additional </w:t>
       </w:r>
       <w:r>
+        <w:rPr>
+          <w:sz w:val="20"/>
+          <w:szCs w:val="20"/>
+        </w:rPr>
         <w:t xml:space="preserve">standards </w:t>
       </w:r>
       <w:r>
+        <w:rPr>
+          <w:sz w:val="20"/>
+          <w:szCs w:val="20"/>
+        </w:rPr>
         <w:t xml:space="preserve">such as JSON </w:t>
       </w:r>
       <w:r>
+        <w:rPr>
+          <w:sz w:val="20"/>
+          <w:szCs w:val="20"/>
+        </w:rPr>
         <w:t>can be easily added.</w:t>
       </w:r>
       <w:r>
+        <w:rPr>
+          <w:sz w:val="20"/>
+          <w:szCs w:val="20"/>
+        </w:rPr>
         <w:t xml:space="preserve"> </w:t>
       </w:r>
       <w:r>
+        <w:rPr>
+          <w:sz w:val="20"/>
+          <w:szCs w:val="20"/>
+        </w:rPr>
         <w:t>REST defines the Web</w:t>
       </w:r>
       <w:r>
+        <w:rPr>
+          <w:sz w:val="20"/>
+          <w:szCs w:val="20"/>
+        </w:rPr>
         <w:t xml:space="preserve"> as a distributed hypermedia application. </w:t>
       </w:r>
       <w:r>
+        <w:rPr>
+          <w:sz w:val="20"/>
+          <w:szCs w:val="20"/>
+        </w:rPr>
         <w:t>H</w:t>
       </w:r>
       <w:r>
+        <w:rPr>
+          <w:sz w:val="20"/>
+          <w:szCs w:val="20"/>
+        </w:rPr>
         <w:t>yperlinks</w:t>
       </w:r>
       <w:r>
+        <w:rPr>
+          <w:sz w:val="20"/>
+          <w:szCs w:val="20"/>
+        </w:rPr>
         <w:t xml:space="preserve"> are implemented</w:t>
       </w:r>
       <w:r>
+        <w:rPr>
+          <w:sz w:val="20"/>
+          <w:szCs w:val="20"/>
+        </w:rPr>
         <w:t xml:space="preserve"> within hypertext</w:t>
       </w:r>
       <w:r>
+        <w:rPr>
+          <w:sz w:val="20"/>
+          <w:szCs w:val="20"/>
+        </w:rPr>
         <w:t xml:space="preserve"> and are used</w:t>
       </w:r>
       <w:r>
+        <w:rPr>
+          <w:sz w:val="20"/>
+          <w:szCs w:val="20"/>
+        </w:rPr>
         <w:t xml:space="preserve"> for exchanging representations of the resource state.</w:t>
       </w:r>
       <w:r>
+        <w:rPr>
+          <w:sz w:val="20"/>
+          <w:szCs w:val="20"/>
+        </w:rPr>
         <w:t xml:space="preserve"> New hyperlinks can be easily implemented.</w:t>
       </w:r>
     </w:p>
     <w:p>
       <w:pPr>
         <w:pStyle w:val="NoSpacing"/>
-      </w:pPr>
-    </w:p>
-    <w:p>
-      <w:pPr>
-        <w:pStyle w:val="NoSpacing"/>
-      </w:pPr>
-      <w:r>
+        <w:rPr>
+          <w:sz w:val="20"/>
+          <w:szCs w:val="20"/>
+        </w:rPr>
+      </w:pPr>
+    </w:p>
+    <w:p>
+      <w:pPr>
+        <w:pStyle w:val="NoSpacing"/>
+        <w:rPr>
+          <w:sz w:val="20"/>
+          <w:szCs w:val="20"/>
+        </w:rPr>
+      </w:pPr>
+      <w:r>
+        <w:rPr>
+          <w:sz w:val="20"/>
+          <w:szCs w:val="20"/>
+        </w:rPr>
         <w:t>There are several aspects that improve the scalability of my design.</w:t>
       </w:r>
     </w:p>
     <w:p>
       <w:pPr>
         <w:pStyle w:val="NoSpacing"/>
-      </w:pPr>
-    </w:p>
-    <w:p>
-      <w:pPr>
-        <w:pStyle w:val="NoSpacing"/>
-      </w:pPr>
-      <w:r>
+        <w:rPr>
+          <w:sz w:val="20"/>
+          <w:szCs w:val="20"/>
+        </w:rPr>
+      </w:pPr>
+    </w:p>
+    <w:p>
+      <w:pPr>
+        <w:pStyle w:val="NoSpacing"/>
+        <w:rPr>
+          <w:sz w:val="20"/>
+          <w:szCs w:val="20"/>
+        </w:rPr>
+      </w:pPr>
+      <w:r>
+        <w:rPr>
+          <w:sz w:val="20"/>
+          <w:szCs w:val="20"/>
+        </w:rPr>
         <w:t>In general, t</w:t>
       </w:r>
       <w:r>
+        <w:rPr>
+          <w:sz w:val="20"/>
+          <w:szCs w:val="20"/>
+        </w:rPr>
         <w:t>he less database calls, the better the performance</w:t>
       </w:r>
       <w:r>
+        <w:rPr>
+          <w:sz w:val="20"/>
+          <w:szCs w:val="20"/>
+        </w:rPr>
         <w:t>.</w:t>
       </w:r>
       <w:r>
-        <w:t xml:space="preserve"> Caching has been used to achieve this objective. When the first time the user tries to download the performer images, the images are downloaded and cached in the </w:t>
-      </w:r>
-      <w:proofErr w:type="spellStart"/>
-      <w:r>
-        <w:t>DefaultService</w:t>
-      </w:r>
-      <w:proofErr w:type="spellEnd"/>
-      <w:r>
-        <w:t>. The cached images are retrieved when needed</w:t>
-      </w:r>
-      <w:r>
+        <w:rPr>
+          <w:sz w:val="20"/>
+          <w:szCs w:val="20"/>
+        </w:rPr>
+        <w:t xml:space="preserve"> Caching has been used to achieve this objective. When the first time the user tries to download the performer images, the images are downloaded and cached in the DefaultService. The cached images are retrieved when needed</w:t>
+      </w:r>
+      <w:r>
+        <w:rPr>
+          <w:sz w:val="20"/>
+          <w:szCs w:val="20"/>
+        </w:rPr>
         <w:t xml:space="preserve"> later</w:t>
       </w:r>
       <w:r>
+        <w:rPr>
+          <w:sz w:val="20"/>
+          <w:szCs w:val="20"/>
+        </w:rPr>
         <w:t xml:space="preserve">, instead of downloading </w:t>
       </w:r>
       <w:r>
+        <w:rPr>
+          <w:sz w:val="20"/>
+          <w:szCs w:val="20"/>
+        </w:rPr>
         <w:t xml:space="preserve">them </w:t>
       </w:r>
       <w:r>
+        <w:rPr>
+          <w:sz w:val="20"/>
+          <w:szCs w:val="20"/>
+        </w:rPr>
         <w:t xml:space="preserve">from the AWS Bucket again. </w:t>
       </w:r>
       <w:r>
-        <w:t xml:space="preserve">Another example of caching is where some domaining class objects are cached in </w:t>
-      </w:r>
-      <w:proofErr w:type="spellStart"/>
-      <w:r>
-        <w:t>DefaultService</w:t>
-      </w:r>
-      <w:proofErr w:type="spellEnd"/>
-      <w:r>
-        <w:t xml:space="preserve">. </w:t>
-      </w:r>
-      <w:r>
+        <w:rPr>
+          <w:sz w:val="20"/>
+          <w:szCs w:val="20"/>
+        </w:rPr>
+        <w:t xml:space="preserve">Another example of caching is where some domaining class objects are cached in DefaultService. </w:t>
+      </w:r>
+      <w:r>
+        <w:rPr>
+          <w:sz w:val="20"/>
+          <w:szCs w:val="20"/>
+        </w:rPr>
         <w:t xml:space="preserve">This promotes scalability because the </w:t>
       </w:r>
       <w:r>
+        <w:rPr>
+          <w:sz w:val="20"/>
+          <w:szCs w:val="20"/>
+        </w:rPr>
         <w:t>database calls are reduced by retrieving the cached objects instead.</w:t>
       </w:r>
     </w:p>
     <w:p>
       <w:pPr>
         <w:pStyle w:val="NoSpacing"/>
-      </w:pPr>
-    </w:p>
-    <w:p>
-      <w:pPr>
-        <w:pStyle w:val="NoSpacing"/>
-      </w:pPr>
-      <w:r>
+        <w:rPr>
+          <w:sz w:val="20"/>
+          <w:szCs w:val="20"/>
+        </w:rPr>
+      </w:pPr>
+    </w:p>
+    <w:p>
+      <w:pPr>
+        <w:pStyle w:val="NoSpacing"/>
+        <w:rPr>
+          <w:sz w:val="20"/>
+          <w:szCs w:val="20"/>
+        </w:rPr>
+      </w:pPr>
+      <w:r>
+        <w:rPr>
+          <w:sz w:val="20"/>
+          <w:szCs w:val="20"/>
+        </w:rPr>
         <w:t xml:space="preserve">Fine grained </w:t>
       </w:r>
       <w:r>
+        <w:rPr>
+          <w:sz w:val="20"/>
+          <w:szCs w:val="20"/>
+        </w:rPr>
         <w:t xml:space="preserve">access </w:t>
       </w:r>
       <w:r>
+        <w:rPr>
+          <w:sz w:val="20"/>
+          <w:szCs w:val="20"/>
+        </w:rPr>
         <w:t xml:space="preserve">control promotes scalability. In my design, the Performer and Concert domain classes do not </w:t>
       </w:r>
       <w:r>
+        <w:rPr>
+          <w:sz w:val="20"/>
+          <w:szCs w:val="20"/>
+        </w:rPr>
         <w:t xml:space="preserve">store </w:t>
       </w:r>
       <w:r>
+        <w:rPr>
+          <w:sz w:val="20"/>
+          <w:szCs w:val="20"/>
+        </w:rPr>
         <w:t>reference</w:t>
       </w:r>
       <w:r>
+        <w:rPr>
+          <w:sz w:val="20"/>
+          <w:szCs w:val="20"/>
+        </w:rPr>
         <w:t>s</w:t>
       </w:r>
       <w:r>
+        <w:rPr>
+          <w:sz w:val="20"/>
+          <w:szCs w:val="20"/>
+        </w:rPr>
         <w:t xml:space="preserve"> to the bookings and reservations.</w:t>
       </w:r>
       <w:r>
+        <w:rPr>
+          <w:sz w:val="20"/>
+          <w:szCs w:val="20"/>
+        </w:rPr>
         <w:t xml:space="preserve"> This achieves fine grained </w:t>
       </w:r>
       <w:r>
+        <w:rPr>
+          <w:sz w:val="20"/>
+          <w:szCs w:val="20"/>
+        </w:rPr>
         <w:t xml:space="preserve">access </w:t>
       </w:r>
       <w:r>
+        <w:rPr>
+          <w:sz w:val="20"/>
+          <w:szCs w:val="20"/>
+        </w:rPr>
         <w:t xml:space="preserve">control and </w:t>
       </w:r>
       <w:r>
+        <w:rPr>
+          <w:sz w:val="20"/>
+          <w:szCs w:val="20"/>
+        </w:rPr>
         <w:t>prevents</w:t>
       </w:r>
       <w:r>
+        <w:rPr>
+          <w:sz w:val="20"/>
+          <w:szCs w:val="20"/>
+        </w:rPr>
         <w:t xml:space="preserve"> the</w:t>
       </w:r>
       <w:r>
+        <w:rPr>
+          <w:sz w:val="20"/>
+          <w:szCs w:val="20"/>
+        </w:rPr>
         <w:t xml:space="preserve"> lockout problem.</w:t>
       </w:r>
       <w:r>
+        <w:rPr>
+          <w:sz w:val="20"/>
+          <w:szCs w:val="20"/>
+        </w:rPr>
         <w:t xml:space="preserve"> The lockout problem happens </w:t>
       </w:r>
       <w:r>
+        <w:rPr>
+          <w:sz w:val="20"/>
+          <w:szCs w:val="20"/>
+        </w:rPr>
         <w:t xml:space="preserve">in a </w:t>
       </w:r>
       <w:r>
+        <w:rPr>
+          <w:sz w:val="20"/>
+          <w:szCs w:val="20"/>
+        </w:rPr>
         <w:t>coarse</w:t>
       </w:r>
       <w:r>
+        <w:rPr>
+          <w:sz w:val="20"/>
+          <w:szCs w:val="20"/>
+        </w:rPr>
         <w:t xml:space="preserve"> grain access model. A</w:t>
       </w:r>
       <w:r>
+        <w:rPr>
+          <w:sz w:val="20"/>
+          <w:szCs w:val="20"/>
+        </w:rPr>
         <w:t>n entire table</w:t>
       </w:r>
       <w:r>
+        <w:rPr>
+          <w:sz w:val="20"/>
+          <w:szCs w:val="20"/>
+        </w:rPr>
         <w:t xml:space="preserve"> </w:t>
       </w:r>
       <w:r>
+        <w:rPr>
+          <w:sz w:val="20"/>
+          <w:szCs w:val="20"/>
+        </w:rPr>
         <w:t>can be</w:t>
       </w:r>
       <w:r>
+        <w:rPr>
+          <w:sz w:val="20"/>
+          <w:szCs w:val="20"/>
+        </w:rPr>
         <w:t xml:space="preserve"> </w:t>
       </w:r>
       <w:r>
+        <w:rPr>
+          <w:sz w:val="20"/>
+          <w:szCs w:val="20"/>
+        </w:rPr>
         <w:t xml:space="preserve">potentially </w:t>
       </w:r>
       <w:r>
+        <w:rPr>
+          <w:sz w:val="20"/>
+          <w:szCs w:val="20"/>
+        </w:rPr>
         <w:t>block</w:t>
       </w:r>
       <w:r>
+        <w:rPr>
+          <w:sz w:val="20"/>
+          <w:szCs w:val="20"/>
+        </w:rPr>
         <w:t>ed</w:t>
       </w:r>
       <w:r>
+        <w:rPr>
+          <w:sz w:val="20"/>
+          <w:szCs w:val="20"/>
+        </w:rPr>
         <w:t xml:space="preserve"> </w:t>
       </w:r>
       <w:r>
+        <w:rPr>
+          <w:sz w:val="20"/>
+          <w:szCs w:val="20"/>
+        </w:rPr>
         <w:t xml:space="preserve">out by an increased </w:t>
       </w:r>
       <w:r>
+        <w:rPr>
+          <w:sz w:val="20"/>
+          <w:szCs w:val="20"/>
+        </w:rPr>
         <w:t>number</w:t>
       </w:r>
       <w:r>
+        <w:rPr>
+          <w:sz w:val="20"/>
+          <w:szCs w:val="20"/>
+        </w:rPr>
         <w:t xml:space="preserve"> of users trying to </w:t>
       </w:r>
       <w:r>
+        <w:rPr>
+          <w:sz w:val="20"/>
+          <w:szCs w:val="20"/>
+        </w:rPr>
         <w:t>book and reserve concerts</w:t>
       </w:r>
       <w:r>
+        <w:rPr>
+          <w:sz w:val="20"/>
+          <w:szCs w:val="20"/>
+        </w:rPr>
         <w:t>.</w:t>
       </w:r>
       <w:r>
+        <w:rPr>
+          <w:sz w:val="20"/>
+          <w:szCs w:val="20"/>
+        </w:rPr>
         <w:t xml:space="preserve"> An example of this is a model where a </w:t>
       </w:r>
     </w:p>
     <w:p>
       <w:pPr>
         <w:pStyle w:val="NoSpacing"/>
-      </w:pPr>
-      <w:r>
+        <w:rPr>
+          <w:sz w:val="20"/>
+          <w:szCs w:val="20"/>
+        </w:rPr>
+      </w:pPr>
+      <w:r>
+        <w:rPr>
+          <w:sz w:val="20"/>
+          <w:szCs w:val="20"/>
+        </w:rPr>
         <w:t xml:space="preserve">concert </w:t>
       </w:r>
       <w:r>
+        <w:rPr>
+          <w:sz w:val="20"/>
+          <w:szCs w:val="20"/>
+        </w:rPr>
         <w:t xml:space="preserve">class </w:t>
       </w:r>
       <w:r>
+        <w:rPr>
+          <w:sz w:val="20"/>
+          <w:szCs w:val="20"/>
+        </w:rPr>
         <w:t xml:space="preserve">contains </w:t>
       </w:r>
       <w:r>
+        <w:rPr>
+          <w:sz w:val="20"/>
+          <w:szCs w:val="20"/>
+        </w:rPr>
         <w:t>seats.</w:t>
       </w:r>
       <w:r>
+        <w:rPr>
+          <w:sz w:val="20"/>
+          <w:szCs w:val="20"/>
+        </w:rPr>
         <w:t xml:space="preserve"> </w:t>
       </w:r>
     </w:p>
     <w:p>
       <w:pPr>
         <w:pStyle w:val="NoSpacing"/>
+        <w:rPr>
+          <w:sz w:val="20"/>
+          <w:szCs w:val="20"/>
+        </w:rPr>
       </w:pPr>
     </w:p>
     <w:p>
@@ -340,415 +688,600 @@
         <w:adjustRightInd w:val="0"/>
         <w:spacing w:after="0" w:line="240" w:lineRule="auto"/>
         <w:rPr>
-          <w:color w:val="FF0000"/>
-        </w:rPr>
-      </w:pPr>
-      <w:r>
+          <w:sz w:val="20"/>
+          <w:szCs w:val="20"/>
+        </w:rPr>
+      </w:pPr>
+      <w:r>
+        <w:rPr>
+          <w:sz w:val="20"/>
+          <w:szCs w:val="20"/>
+        </w:rPr>
         <w:t xml:space="preserve">My concert application utilised a three-tier architecture. </w:t>
       </w:r>
       <w:r>
-        <w:t>In a three-tier system, the three main components involved are the client, server, and database.</w:t>
-      </w:r>
-      <w:r>
-        <w:t xml:space="preserve"> A three</w:t>
-      </w:r>
-      <w:r>
+        <w:rPr>
+          <w:sz w:val="20"/>
+          <w:szCs w:val="20"/>
+        </w:rPr>
+        <w:t>In a three-tier system, the three main components involved are the client, server, and database. A three</w:t>
+      </w:r>
+      <w:r>
+        <w:rPr>
+          <w:sz w:val="20"/>
+          <w:szCs w:val="20"/>
+        </w:rPr>
         <w:t>-tier architecture is more scalable than a 2-tier architecture because the web-tier and middle-tier can be scaled differently if necessary.</w:t>
       </w:r>
       <w:r>
         <w:rPr>
           <w:rFonts w:ascii="Times New Roman" w:hAnsi="Times New Roman" w:cs="Times New Roman"/>
-          <w:sz w:val="19"/>
-          <w:szCs w:val="19"/>
+          <w:sz w:val="20"/>
+          <w:szCs w:val="20"/>
         </w:rPr>
         <w:t xml:space="preserve"> </w:t>
       </w:r>
       <w:r>
         <w:rPr>
-          <w:rFonts w:ascii="Times New Roman" w:hAnsi="Times New Roman" w:cs="Times New Roman"/>
-          <w:color w:val="FF0000"/>
-          <w:sz w:val="19"/>
-          <w:szCs w:val="19"/>
-        </w:rPr>
-        <w:t>The DTO pattern is also applied</w:t>
+          <w:sz w:val="20"/>
+          <w:szCs w:val="20"/>
+        </w:rPr>
+        <w:t xml:space="preserve">An application server can be used to cache persistent data to increase performance and scalability. </w:t>
+      </w:r>
+      <w:r>
+        <w:rPr>
+          <w:sz w:val="20"/>
+          <w:szCs w:val="20"/>
+        </w:rPr>
+        <w:t>The DTO pattern is also applied. DTOs enforce separation of the web tier from the business logic tier to reduce coupling.</w:t>
+      </w:r>
+      <w:r>
+        <w:rPr>
+          <w:sz w:val="20"/>
+          <w:szCs w:val="20"/>
+        </w:rPr>
+        <w:t xml:space="preserve"> </w:t>
+      </w:r>
+      <w:r>
+        <w:rPr>
+          <w:sz w:val="20"/>
+          <w:szCs w:val="20"/>
+        </w:rPr>
+        <w:t xml:space="preserve">There </w:t>
+      </w:r>
+      <w:r>
+        <w:rPr>
+          <w:sz w:val="20"/>
+          <w:szCs w:val="20"/>
+        </w:rPr>
+        <w:t>is no</w:t>
+      </w:r>
+      <w:r>
+        <w:rPr>
+          <w:sz w:val="20"/>
+          <w:szCs w:val="20"/>
+        </w:rPr>
+        <w:t xml:space="preserve"> direct accessible link</w:t>
+      </w:r>
+      <w:r>
+        <w:rPr>
+          <w:sz w:val="20"/>
+          <w:szCs w:val="20"/>
+        </w:rPr>
+        <w:t>s</w:t>
+      </w:r>
+      <w:r>
+        <w:rPr>
+          <w:sz w:val="20"/>
+          <w:szCs w:val="20"/>
+        </w:rPr>
+        <w:t xml:space="preserve"> between the client and the database and the database is </w:t>
+      </w:r>
+      <w:r>
+        <w:rPr>
+          <w:sz w:val="20"/>
+          <w:szCs w:val="20"/>
+        </w:rPr>
+        <w:t xml:space="preserve">exclusively </w:t>
+      </w:r>
+      <w:r>
+        <w:rPr>
+          <w:sz w:val="20"/>
+          <w:szCs w:val="20"/>
+        </w:rPr>
+        <w:t>accessed by the server. This reduces the need for a pessimistic lock.</w:t>
+      </w:r>
+    </w:p>
+    <w:p>
+      <w:pPr>
+        <w:pStyle w:val="NoSpacing"/>
+        <w:rPr>
+          <w:sz w:val="20"/>
+          <w:szCs w:val="20"/>
+        </w:rPr>
+      </w:pPr>
+    </w:p>
+    <w:p>
+      <w:pPr>
+        <w:pStyle w:val="NoSpacing"/>
+        <w:rPr>
+          <w:sz w:val="20"/>
+          <w:szCs w:val="20"/>
+        </w:rPr>
+      </w:pPr>
+      <w:r>
+        <w:rPr>
+          <w:sz w:val="20"/>
+          <w:szCs w:val="20"/>
+        </w:rPr>
+        <w:t>Optimistic concurrency control (OCC) is used to promote scalability.</w:t>
+      </w:r>
+      <w:r>
+        <w:rPr>
+          <w:sz w:val="20"/>
+          <w:szCs w:val="20"/>
+        </w:rPr>
+        <w:t xml:space="preserve"> </w:t>
+      </w:r>
+      <w:r>
+        <w:rPr>
+          <w:sz w:val="20"/>
+          <w:szCs w:val="20"/>
+        </w:rPr>
+        <w:t xml:space="preserve">It allows fast performance and high concurrency (access by multiple users), at the cost of occasional conflicts. The ‘first commit wins‘ characteristic matches the ‘first </w:t>
+      </w:r>
+      <w:r>
+        <w:rPr>
+          <w:sz w:val="20"/>
+          <w:szCs w:val="20"/>
+        </w:rPr>
+        <w:t xml:space="preserve">in first </w:t>
+      </w:r>
+      <w:r>
+        <w:rPr>
+          <w:sz w:val="20"/>
+          <w:szCs w:val="20"/>
+        </w:rPr>
+        <w:t>served’ nature of booking a seat in a concert.</w:t>
+      </w:r>
+      <w:r>
+        <w:rPr>
+          <w:sz w:val="20"/>
+          <w:szCs w:val="20"/>
+        </w:rPr>
+        <w:t xml:space="preserve"> </w:t>
+      </w:r>
+      <w:r>
+        <w:rPr>
+          <w:sz w:val="20"/>
+          <w:szCs w:val="20"/>
+        </w:rPr>
+        <w:t>In contrast, a pessimistic lock normally requires a direct connection to the database, as would typically be the case in a two-tier client server application.</w:t>
+      </w:r>
+    </w:p>
+    <w:p>
+      <w:pPr>
+        <w:pStyle w:val="NoSpacing"/>
+        <w:rPr>
+          <w:sz w:val="20"/>
+          <w:szCs w:val="20"/>
+        </w:rPr>
+      </w:pPr>
+    </w:p>
+    <w:p>
+      <w:pPr>
+        <w:pStyle w:val="NoSpacing"/>
+        <w:rPr>
+          <w:sz w:val="20"/>
+          <w:szCs w:val="20"/>
+        </w:rPr>
+      </w:pPr>
+      <w:r>
+        <w:rPr>
+          <w:sz w:val="20"/>
+          <w:szCs w:val="20"/>
+        </w:rPr>
+        <w:t>Pessimistic locking requires overhead for every operation, whether or not multiple users are actually trying to access the same record. The overhead is small</w:t>
+      </w:r>
+      <w:r>
+        <w:rPr>
+          <w:sz w:val="20"/>
+          <w:szCs w:val="20"/>
+        </w:rPr>
+        <w:t>,</w:t>
+      </w:r>
+      <w:r>
+        <w:rPr>
+          <w:sz w:val="20"/>
+          <w:szCs w:val="20"/>
+        </w:rPr>
+        <w:t xml:space="preserve"> but adds up because every row that is updated requires a lock. Furthermore, every time that a user tries to access a row, the system must also check whether the requested rows are already locked by another user or connection</w:t>
+      </w:r>
+      <w:r>
+        <w:rPr>
+          <w:sz w:val="20"/>
+          <w:szCs w:val="20"/>
+        </w:rPr>
+        <w:t>.</w:t>
+      </w:r>
+      <w:r>
+        <w:rPr>
+          <w:sz w:val="20"/>
+          <w:szCs w:val="20"/>
+        </w:rPr>
+        <w:t xml:space="preserve"> In </w:t>
+      </w:r>
+      <w:r>
+        <w:rPr>
+          <w:sz w:val="20"/>
+          <w:szCs w:val="20"/>
+        </w:rPr>
+        <w:t xml:space="preserve">a highly </w:t>
+      </w:r>
+      <w:r>
+        <w:rPr>
+          <w:sz w:val="20"/>
+          <w:szCs w:val="20"/>
+        </w:rPr>
+        <w:t>concurrent</w:t>
+      </w:r>
+      <w:r>
+        <w:rPr>
+          <w:sz w:val="20"/>
+          <w:szCs w:val="20"/>
+        </w:rPr>
+        <w:t xml:space="preserve"> system such as our concert application, these locks can prevent scalability.</w:t>
+      </w:r>
+    </w:p>
+    <w:p>
+      <w:pPr>
+        <w:pStyle w:val="NoSpacing"/>
+        <w:rPr>
+          <w:sz w:val="20"/>
+          <w:szCs w:val="20"/>
+        </w:rPr>
+      </w:pPr>
+    </w:p>
+    <w:p>
+      <w:pPr>
+        <w:pStyle w:val="NoSpacing"/>
+        <w:rPr>
+          <w:sz w:val="20"/>
+          <w:szCs w:val="20"/>
+        </w:rPr>
+      </w:pPr>
+      <w:r>
+        <w:rPr>
+          <w:sz w:val="20"/>
+          <w:szCs w:val="20"/>
+        </w:rPr>
+        <w:t>Many aspects of the program are stateless, but the news item component has to be stateful</w:t>
+      </w:r>
+      <w:r>
+        <w:rPr>
+          <w:sz w:val="20"/>
+          <w:szCs w:val="20"/>
+        </w:rPr>
+        <w:t>.</w:t>
+      </w:r>
+      <w:r>
+        <w:rPr>
+          <w:sz w:val="20"/>
+          <w:szCs w:val="20"/>
+        </w:rPr>
+        <w:t xml:space="preserve"> Asynchronous response is utilised to increase scalability of this particular module.</w:t>
+      </w:r>
+      <w:r>
+        <w:rPr>
+          <w:sz w:val="20"/>
+          <w:szCs w:val="20"/>
+        </w:rPr>
+        <w:t xml:space="preserve"> </w:t>
+      </w:r>
+      <w:r>
+        <w:rPr>
+          <w:sz w:val="20"/>
+          <w:szCs w:val="20"/>
+        </w:rPr>
+        <w:t>With asynchronous response, the cli</w:t>
+      </w:r>
+      <w:r>
+        <w:rPr>
+          <w:sz w:val="20"/>
+          <w:szCs w:val="20"/>
+        </w:rPr>
+        <w:t>e</w:t>
+      </w:r>
+      <w:r>
+        <w:rPr>
+          <w:sz w:val="20"/>
+          <w:szCs w:val="20"/>
+        </w:rPr>
+        <w:t>n</w:t>
+      </w:r>
+      <w:r>
+        <w:rPr>
+          <w:sz w:val="20"/>
+          <w:szCs w:val="20"/>
+        </w:rPr>
+        <w:t xml:space="preserve">t </w:t>
+      </w:r>
+      <w:r>
+        <w:rPr>
+          <w:sz w:val="20"/>
+          <w:szCs w:val="20"/>
+        </w:rPr>
+        <w:t xml:space="preserve">is </w:t>
+      </w:r>
+      <w:r>
+        <w:rPr>
+          <w:sz w:val="20"/>
+          <w:szCs w:val="20"/>
+        </w:rPr>
+        <w:t>not blocked</w:t>
+      </w:r>
+      <w:r>
+        <w:rPr>
+          <w:sz w:val="20"/>
+          <w:szCs w:val="20"/>
+        </w:rPr>
+        <w:t xml:space="preserve"> while waiting for a </w:t>
+      </w:r>
+      <w:r>
+        <w:rPr>
+          <w:sz w:val="20"/>
+          <w:szCs w:val="20"/>
+        </w:rPr>
+        <w:t>response.</w:t>
+      </w:r>
+      <w:r>
+        <w:rPr>
+          <w:sz w:val="20"/>
+          <w:szCs w:val="20"/>
+        </w:rPr>
+        <w:t xml:space="preserve"> </w:t>
+      </w:r>
+      <w:r>
+        <w:rPr>
+          <w:sz w:val="20"/>
+          <w:szCs w:val="20"/>
+        </w:rPr>
+        <w:t>The s</w:t>
+      </w:r>
+      <w:r>
+        <w:rPr>
+          <w:sz w:val="20"/>
+          <w:szCs w:val="20"/>
+        </w:rPr>
+        <w:t xml:space="preserve">erver threads </w:t>
+      </w:r>
+      <w:r>
+        <w:rPr>
+          <w:sz w:val="20"/>
+          <w:szCs w:val="20"/>
+        </w:rPr>
+        <w:t xml:space="preserve">are not </w:t>
+      </w:r>
+      <w:r>
+        <w:rPr>
+          <w:sz w:val="20"/>
+          <w:szCs w:val="20"/>
+        </w:rPr>
+        <w:t xml:space="preserve">devoted </w:t>
+      </w:r>
+      <w:r>
+        <w:rPr>
+          <w:sz w:val="20"/>
+          <w:szCs w:val="20"/>
+        </w:rPr>
+        <w:t xml:space="preserve">for </w:t>
+      </w:r>
+      <w:r>
+        <w:rPr>
+          <w:sz w:val="20"/>
+          <w:szCs w:val="20"/>
+        </w:rPr>
+        <w:t>maintaining a synchronous communication.</w:t>
+      </w:r>
+      <w:r>
+        <w:rPr>
+          <w:sz w:val="20"/>
+          <w:szCs w:val="20"/>
+        </w:rPr>
+        <w:t xml:space="preserve"> They can therefore be used for other</w:t>
+      </w:r>
+      <w:r>
+        <w:rPr>
+          <w:sz w:val="20"/>
+          <w:szCs w:val="20"/>
+        </w:rPr>
+        <w:t xml:space="preserve"> computing tasks.</w:t>
+      </w:r>
+    </w:p>
+    <w:p>
+      <w:pPr>
+        <w:pStyle w:val="NoSpacing"/>
+        <w:rPr>
+          <w:sz w:val="20"/>
+          <w:szCs w:val="20"/>
+        </w:rPr>
+      </w:pPr>
+    </w:p>
+    <w:p>
+      <w:pPr>
+        <w:pStyle w:val="NoSpacing"/>
+      </w:pPr>
+      <w:r>
+        <w:rPr>
+          <w:sz w:val="20"/>
+          <w:szCs w:val="20"/>
+        </w:rPr>
+        <w:t>In the send()  method in</w:t>
+      </w:r>
+      <w:r>
+        <w:rPr>
+          <w:sz w:val="20"/>
+          <w:szCs w:val="20"/>
+        </w:rPr>
+        <w:t xml:space="preserve">side my NewsItemResource class, an Executor instance is used. The Executor instance is instantiated by a newSingleThreadExecutor() call. This method </w:t>
+      </w:r>
+      <w:r>
+        <w:t>guarantees</w:t>
+      </w:r>
+      <w:r>
+        <w:t xml:space="preserve"> </w:t>
+      </w:r>
+      <w:r>
+        <w:t xml:space="preserve">the tasks </w:t>
+      </w:r>
+      <w:r>
+        <w:t>execute sequentially, and no more than one task will be active at any</w:t>
+      </w:r>
+      <w:r>
+        <w:t xml:space="preserve"> </w:t>
+      </w:r>
+      <w:r>
+        <w:t>given time.</w:t>
+      </w:r>
+      <w:r>
+        <w:t xml:space="preserve"> This is suitable for the concert news as the amount of news items should not expand rapidly</w:t>
+      </w:r>
+      <w:r>
+        <w:t xml:space="preserve"> and only a single thread is needed for sending</w:t>
       </w:r>
       <w:bookmarkStart w:id="0" w:name="_GoBack"/>
       <w:bookmarkEnd w:id="0"/>
       <w:r>
-        <w:rPr>
-          <w:rFonts w:ascii="Times New Roman" w:hAnsi="Times New Roman" w:cs="Times New Roman"/>
+        <w:t xml:space="preserve"> the news item</w:t>
+      </w:r>
+      <w:r>
+        <w:t>.</w:t>
+      </w:r>
+      <w:r>
+        <w:t xml:space="preserve"> </w:t>
+      </w:r>
+    </w:p>
+    <w:p>
+      <w:pPr>
+        <w:pStyle w:val="NoSpacing"/>
+        <w:rPr>
+          <w:sz w:val="20"/>
+          <w:szCs w:val="20"/>
+        </w:rPr>
+      </w:pPr>
+    </w:p>
+    <w:p>
+      <w:pPr>
+        <w:pStyle w:val="NoSpacing"/>
+        <w:rPr>
           <w:color w:val="FF0000"/>
-          <w:sz w:val="19"/>
-          <w:szCs w:val="19"/>
-        </w:rPr>
-        <w:t xml:space="preserve">. </w:t>
-      </w:r>
-      <w:r>
-        <w:rPr>
-          <w:rFonts w:ascii="Times New Roman" w:hAnsi="Times New Roman" w:cs="Times New Roman"/>
+          <w:sz w:val="20"/>
+          <w:szCs w:val="20"/>
+        </w:rPr>
+      </w:pPr>
+    </w:p>
+    <w:p>
+      <w:pPr>
+        <w:pStyle w:val="NoSpacing"/>
+        <w:rPr>
+          <w:sz w:val="20"/>
+          <w:szCs w:val="20"/>
+        </w:rPr>
+      </w:pPr>
+      <w:r>
+        <w:rPr>
+          <w:sz w:val="20"/>
+          <w:szCs w:val="20"/>
+        </w:rPr>
+        <w:t>Lazy loading is used in my design. In most situations when booking a concert, the user is likely to view the list or overview of the concert attributes. The user is unlikely to view a nested set of concert attributes. In addition, it may not to be decided yet whether the user would like to view the data in question, e.g. having a list of concert attributes in memory and the request for some particular attributes depends on future actions.</w:t>
+      </w:r>
+    </w:p>
+    <w:p>
+      <w:pPr>
+        <w:pStyle w:val="NoSpacing"/>
+        <w:rPr>
+          <w:sz w:val="20"/>
+          <w:szCs w:val="20"/>
+        </w:rPr>
+      </w:pPr>
+      <w:r>
+        <w:rPr>
+          <w:sz w:val="20"/>
+          <w:szCs w:val="20"/>
+        </w:rPr>
+        <w:t>Lazy loading also prevents the Cartesian product problem.</w:t>
+      </w:r>
+    </w:p>
+    <w:p>
+      <w:pPr>
+        <w:pStyle w:val="NoSpacing"/>
+        <w:rPr>
           <w:color w:val="FF0000"/>
-          <w:sz w:val="19"/>
-          <w:szCs w:val="19"/>
-        </w:rPr>
-        <w:t>DTO</w:t>
-      </w:r>
-      <w:r>
-        <w:rPr>
-          <w:rFonts w:ascii="Times New Roman" w:hAnsi="Times New Roman" w:cs="Times New Roman"/>
+          <w:sz w:val="20"/>
+          <w:szCs w:val="20"/>
+        </w:rPr>
+      </w:pPr>
+      <w:r>
+        <w:rPr>
           <w:color w:val="FF0000"/>
-          <w:sz w:val="21"/>
-          <w:szCs w:val="21"/>
-        </w:rPr>
-        <w:t xml:space="preserve">s enforce </w:t>
-      </w:r>
-      <w:r>
-        <w:rPr>
-          <w:rFonts w:ascii="Times New Roman" w:hAnsi="Times New Roman" w:cs="Times New Roman"/>
-          <w:i/>
-          <w:iCs/>
+          <w:sz w:val="20"/>
+          <w:szCs w:val="20"/>
+        </w:rPr>
+        <w:t>Eager /Lazy fetching</w:t>
+      </w:r>
+    </w:p>
+    <w:p>
+      <w:pPr>
+        <w:pStyle w:val="NoSpacing"/>
+        <w:rPr>
           <w:color w:val="FF0000"/>
-          <w:sz w:val="21"/>
-          <w:szCs w:val="21"/>
-        </w:rPr>
-        <w:t xml:space="preserve">separation </w:t>
-      </w:r>
-      <w:r>
-        <w:rPr>
-          <w:rFonts w:ascii="Times New Roman" w:hAnsi="Times New Roman" w:cs="Times New Roman"/>
-          <w:color w:val="FF0000"/>
-          <w:sz w:val="21"/>
-          <w:szCs w:val="21"/>
-        </w:rPr>
-        <w:t>of the web tier</w:t>
-      </w:r>
-      <w:r>
-        <w:rPr>
-          <w:rFonts w:ascii="Times New Roman" w:hAnsi="Times New Roman" w:cs="Times New Roman"/>
-          <w:color w:val="FF0000"/>
-          <w:sz w:val="21"/>
-          <w:szCs w:val="21"/>
-        </w:rPr>
-        <w:t xml:space="preserve"> </w:t>
-      </w:r>
-      <w:r>
-        <w:rPr>
-          <w:rFonts w:ascii="Times New Roman" w:hAnsi="Times New Roman" w:cs="Times New Roman"/>
-          <w:color w:val="FF0000"/>
-          <w:sz w:val="21"/>
-          <w:szCs w:val="21"/>
-        </w:rPr>
-        <w:t>from the business logic tier.</w:t>
-      </w:r>
-    </w:p>
-    <w:p>
-      <w:pPr>
-        <w:pStyle w:val="NoSpacing"/>
-      </w:pPr>
-      <w:r>
-        <w:t xml:space="preserve"> An application server can be used to cache persistent data to increase performance and scalability.</w:t>
-      </w:r>
-      <w:r>
-        <w:t xml:space="preserve"> </w:t>
-      </w:r>
-      <w:r>
-        <w:t xml:space="preserve">There </w:t>
-      </w:r>
-      <w:r>
-        <w:t>is no</w:t>
-      </w:r>
-      <w:r>
-        <w:t xml:space="preserve"> direct accessible link</w:t>
-      </w:r>
-      <w:r>
-        <w:t>s</w:t>
-      </w:r>
-      <w:r>
-        <w:t xml:space="preserve"> between the client and the database and the database is </w:t>
-      </w:r>
-      <w:r>
-        <w:t xml:space="preserve">exclusively </w:t>
-      </w:r>
-      <w:r>
-        <w:t>accessed by the server. This reduces the need for a pessimistic lock.</w:t>
-      </w:r>
-    </w:p>
-    <w:p>
-      <w:pPr>
-        <w:pStyle w:val="NoSpacing"/>
-      </w:pPr>
-    </w:p>
-    <w:p>
-      <w:pPr>
-        <w:pStyle w:val="NoSpacing"/>
-      </w:pPr>
-      <w:r>
-        <w:t>Optimistic concurrency control (OCC) is used to promote scalability.</w:t>
-      </w:r>
-      <w:r>
-        <w:t xml:space="preserve"> </w:t>
-      </w:r>
-      <w:r>
-        <w:t xml:space="preserve">It allows fast performance and high concurrency (access by multiple users), at the cost of occasional conflicts. </w:t>
-      </w:r>
-      <w:r>
-        <w:t xml:space="preserve">The ‘first commit </w:t>
-      </w:r>
-      <w:proofErr w:type="gramStart"/>
-      <w:r>
-        <w:t>wins‘ characteristic</w:t>
-      </w:r>
-      <w:proofErr w:type="gramEnd"/>
-      <w:r>
-        <w:t xml:space="preserve"> matches the ‘first </w:t>
-      </w:r>
-      <w:r>
-        <w:t xml:space="preserve">in first </w:t>
-      </w:r>
-      <w:r>
-        <w:t>served’ nature of booking a seat in a concert.</w:t>
-      </w:r>
-      <w:r>
-        <w:t xml:space="preserve"> </w:t>
-      </w:r>
-      <w:r>
-        <w:t>In contrast, a pessimistic lock normally requires a direct connection to the database, as would typically be the case in a two-tier client server application.</w:t>
-      </w:r>
-    </w:p>
-    <w:p>
-      <w:pPr>
-        <w:pStyle w:val="NoSpacing"/>
-      </w:pPr>
-    </w:p>
-    <w:p>
-      <w:pPr>
-        <w:pStyle w:val="NoSpacing"/>
-      </w:pPr>
-      <w:r>
-        <w:t xml:space="preserve">Pessimistic locking requires overhead for every operation, </w:t>
-      </w:r>
-      <w:proofErr w:type="gramStart"/>
-      <w:r>
-        <w:t>whether or not</w:t>
-      </w:r>
-      <w:proofErr w:type="gramEnd"/>
-      <w:r>
-        <w:t xml:space="preserve"> multiple users are actually trying to access the same record. The overhead is small</w:t>
-      </w:r>
-      <w:r>
-        <w:t>,</w:t>
-      </w:r>
-      <w:r>
-        <w:t xml:space="preserve"> but adds up because every row that is updated requires a lock. Furthermore, every time that a user tries to access a row, the system must also check whether the requested rows are already locked by another user or connection</w:t>
-      </w:r>
-      <w:r>
-        <w:t>.</w:t>
-      </w:r>
-      <w:r>
-        <w:t xml:space="preserve"> In </w:t>
-      </w:r>
-      <w:r>
-        <w:t xml:space="preserve">a highly </w:t>
-      </w:r>
-      <w:r>
-        <w:t>concurrent</w:t>
-      </w:r>
-      <w:r>
-        <w:t xml:space="preserve"> system such as our concert application, these locks can prevent scalability.</w:t>
-      </w:r>
-    </w:p>
-    <w:p>
-      <w:pPr>
-        <w:pStyle w:val="NoSpacing"/>
-      </w:pPr>
-    </w:p>
-    <w:p>
-      <w:pPr>
-        <w:pStyle w:val="NoSpacing"/>
-      </w:pPr>
-      <w:r>
-        <w:t>Many aspects of the program are stateless, b</w:t>
-      </w:r>
-      <w:r>
-        <w:t xml:space="preserve">ut </w:t>
-      </w:r>
-      <w:r>
-        <w:t xml:space="preserve">the </w:t>
-      </w:r>
-      <w:r>
-        <w:t xml:space="preserve">news item </w:t>
-      </w:r>
-      <w:r>
-        <w:t>component</w:t>
-      </w:r>
-      <w:r>
-        <w:t xml:space="preserve"> </w:t>
-      </w:r>
-      <w:proofErr w:type="gramStart"/>
-      <w:r>
-        <w:t>has to</w:t>
-      </w:r>
-      <w:proofErr w:type="gramEnd"/>
-      <w:r>
-        <w:t xml:space="preserve"> be </w:t>
-      </w:r>
-      <w:r>
-        <w:t>stateful</w:t>
-      </w:r>
-      <w:r>
-        <w:t>.</w:t>
-      </w:r>
-      <w:r>
-        <w:t xml:space="preserve"> Asynchronous response is utilised to increase scalability of this </w:t>
-      </w:r>
-      <w:proofErr w:type="gramStart"/>
-      <w:r>
-        <w:t>particular module</w:t>
-      </w:r>
-      <w:proofErr w:type="gramEnd"/>
-      <w:r>
-        <w:t>.</w:t>
-      </w:r>
-      <w:r>
-        <w:t xml:space="preserve"> </w:t>
-      </w:r>
-      <w:r>
-        <w:t>With asynchronous response, the cli</w:t>
-      </w:r>
-      <w:r>
-        <w:t>e</w:t>
-      </w:r>
-      <w:r>
-        <w:t>n</w:t>
-      </w:r>
-      <w:r>
-        <w:t xml:space="preserve">t </w:t>
-      </w:r>
-      <w:r>
-        <w:t xml:space="preserve">is </w:t>
-      </w:r>
-      <w:r>
-        <w:t>not blocked</w:t>
-      </w:r>
-      <w:r>
-        <w:t xml:space="preserve"> while waiting for a </w:t>
-      </w:r>
-      <w:r>
-        <w:t>response.</w:t>
-      </w:r>
-      <w:r>
-        <w:t xml:space="preserve"> </w:t>
-      </w:r>
-      <w:r>
-        <w:t>The s</w:t>
-      </w:r>
-      <w:r>
-        <w:t xml:space="preserve">erver threads </w:t>
-      </w:r>
-      <w:r>
-        <w:t xml:space="preserve">are not </w:t>
-      </w:r>
-      <w:r>
-        <w:t xml:space="preserve">devoted </w:t>
-      </w:r>
-      <w:r>
-        <w:t xml:space="preserve">for </w:t>
-      </w:r>
-      <w:r>
-        <w:t>maintaining a synchronous communication.</w:t>
-      </w:r>
-      <w:r>
-        <w:t xml:space="preserve"> They can therefore be used for other</w:t>
-      </w:r>
-      <w:r>
-        <w:t xml:space="preserve"> computing tasks.</w:t>
-      </w:r>
-    </w:p>
-    <w:p>
-      <w:pPr>
-        <w:pStyle w:val="NoSpacing"/>
-        <w:rPr>
-          <w:color w:val="FF0000"/>
-        </w:rPr>
-      </w:pPr>
-    </w:p>
-    <w:p>
-      <w:pPr>
-        <w:pStyle w:val="NoSpacing"/>
-      </w:pPr>
-      <w:r>
-        <w:t xml:space="preserve">Lazy loading is used in my design. In most situations when booking a concert, the user is likely to view the list or overview of the concert attributes. The user is unlikely to view a nested set of concert attributes. In addition, it may not to be decided yet whether the user would like to view the data in question, e.g. having a list of concert attributes in memory and the request for some </w:t>
-      </w:r>
-      <w:proofErr w:type="gramStart"/>
-      <w:r>
-        <w:t>particular attributes</w:t>
-      </w:r>
-      <w:proofErr w:type="gramEnd"/>
-      <w:r>
-        <w:t xml:space="preserve"> depends on future actions.</w:t>
-      </w:r>
-    </w:p>
-    <w:p>
-      <w:pPr>
-        <w:pStyle w:val="NoSpacing"/>
-      </w:pPr>
-      <w:r>
-        <w:t xml:space="preserve">Lazy loading </w:t>
-      </w:r>
-      <w:r>
-        <w:t xml:space="preserve">also prevents the </w:t>
-      </w:r>
-      <w:r>
-        <w:t>Cartesian product problem</w:t>
-      </w:r>
-      <w:r>
-        <w:t>.</w:t>
-      </w:r>
-    </w:p>
-    <w:p>
-      <w:pPr>
-        <w:pStyle w:val="NoSpacing"/>
-        <w:rPr>
-          <w:color w:val="FF0000"/>
-        </w:rPr>
-      </w:pPr>
-      <w:r>
-        <w:rPr>
-          <w:color w:val="FF0000"/>
-        </w:rPr>
-        <w:t>Eager /Lazy fetching</w:t>
-      </w:r>
-    </w:p>
-    <w:p>
-      <w:pPr>
-        <w:pStyle w:val="NoSpacing"/>
-        <w:rPr>
-          <w:color w:val="FF0000"/>
-        </w:rPr>
-      </w:pPr>
-    </w:p>
-    <w:p>
-      <w:pPr>
-        <w:pStyle w:val="NoSpacing"/>
-      </w:pPr>
-      <w:proofErr w:type="gramStart"/>
-      <w:r>
+          <w:sz w:val="20"/>
+          <w:szCs w:val="20"/>
+        </w:rPr>
+      </w:pPr>
+    </w:p>
+    <w:p>
+      <w:pPr>
+        <w:pStyle w:val="NoSpacing"/>
+        <w:rPr>
+          <w:sz w:val="20"/>
+          <w:szCs w:val="20"/>
+        </w:rPr>
+      </w:pPr>
+      <w:r>
+        <w:rPr>
+          <w:sz w:val="20"/>
+          <w:szCs w:val="20"/>
+        </w:rPr>
         <w:lastRenderedPageBreak/>
-        <w:t>At the moment</w:t>
-      </w:r>
-      <w:proofErr w:type="gramEnd"/>
-      <w:r>
-        <w:t>, there is a thread that times the 5 second session</w:t>
-      </w:r>
-      <w:r>
+        <w:t>At the moment, there is a thread that times the 5 second session</w:t>
+      </w:r>
+      <w:r>
+        <w:rPr>
+          <w:sz w:val="20"/>
+          <w:szCs w:val="20"/>
+        </w:rPr>
         <w:t xml:space="preserve"> in the Default Service class</w:t>
       </w:r>
       <w:r>
+        <w:rPr>
+          <w:sz w:val="20"/>
+          <w:szCs w:val="20"/>
+        </w:rPr>
         <w:t>. In the future, this can be done by logging the start and end sessions of booking and comparing if the difference is within 5 seconds. This will reduce the use of the thread resources</w:t>
       </w:r>
       <w:r>
+        <w:rPr>
+          <w:sz w:val="20"/>
+          <w:szCs w:val="20"/>
+        </w:rPr>
         <w:t>, hence increasing scalability</w:t>
       </w:r>
       <w:r>
+        <w:rPr>
+          <w:sz w:val="20"/>
+          <w:szCs w:val="20"/>
+        </w:rPr>
         <w:t>.</w:t>
       </w:r>
     </w:p>
@@ -1771,6 +2304,54 @@
       <w:szCs w:val="24"/>
     </w:rPr>
   </w:style>
+  <w:style w:type="paragraph" w:styleId="HTMLPreformatted">
+    <w:name w:val="HTML Preformatted"/>
+    <w:basedOn w:val="Normal"/>
+    <w:link w:val="HTMLPreformattedChar"/>
+    <w:uiPriority w:val="99"/>
+    <w:semiHidden/>
+    <w:unhideWhenUsed/>
+    <w:rsid w:val="009C60EB"/>
+    <w:pPr>
+      <w:tabs>
+        <w:tab w:val="left" w:pos="916"/>
+        <w:tab w:val="left" w:pos="1832"/>
+        <w:tab w:val="left" w:pos="2748"/>
+        <w:tab w:val="left" w:pos="3664"/>
+        <w:tab w:val="left" w:pos="4580"/>
+        <w:tab w:val="left" w:pos="5496"/>
+        <w:tab w:val="left" w:pos="6412"/>
+        <w:tab w:val="left" w:pos="7328"/>
+        <w:tab w:val="left" w:pos="8244"/>
+        <w:tab w:val="left" w:pos="9160"/>
+        <w:tab w:val="left" w:pos="10076"/>
+        <w:tab w:val="left" w:pos="10992"/>
+        <w:tab w:val="left" w:pos="11908"/>
+        <w:tab w:val="left" w:pos="12824"/>
+        <w:tab w:val="left" w:pos="13740"/>
+        <w:tab w:val="left" w:pos="14656"/>
+      </w:tabs>
+      <w:spacing w:after="0" w:line="240" w:lineRule="auto"/>
+    </w:pPr>
+    <w:rPr>
+      <w:rFonts w:ascii="Courier New" w:eastAsia="Times New Roman" w:hAnsi="Courier New" w:cs="Courier New"/>
+      <w:sz w:val="20"/>
+      <w:szCs w:val="20"/>
+    </w:rPr>
+  </w:style>
+  <w:style w:type="character" w:customStyle="1" w:styleId="HTMLPreformattedChar">
+    <w:name w:val="HTML Preformatted Char"/>
+    <w:basedOn w:val="DefaultParagraphFont"/>
+    <w:link w:val="HTMLPreformatted"/>
+    <w:uiPriority w:val="99"/>
+    <w:semiHidden/>
+    <w:rsid w:val="009C60EB"/>
+    <w:rPr>
+      <w:rFonts w:ascii="Courier New" w:eastAsia="Times New Roman" w:hAnsi="Courier New" w:cs="Courier New"/>
+      <w:sz w:val="20"/>
+      <w:szCs w:val="20"/>
+    </w:rPr>
+  </w:style>
 </w:styles>
 </file>
 

</xml_diff>